<commit_message>
updated univercity folder for 6th term
</commit_message>
<xml_diff>
--- a/МР/EXAM/ответ студента 4 группы Аленникова Бориса Сергеевича.docx
+++ b/МР/EXAM/ответ студента 4 группы Аленникова Бориса Сергеевича.docx
@@ -452,10 +452,7 @@
         <w:jc w:val="center"/>
       </w:pPr>
       <w:r>
-        <w:t>Минск, 202</w:t>
-      </w:r>
-      <w:r>
-        <w:t>4</w:t>
+        <w:t>Минск, 2024</w:t>
       </w:r>
     </w:p>
     <w:p>
@@ -468,15 +465,19 @@
     </w:p>
     <w:p>
       <w:pPr>
-        <w:rPr>
-          <w:sz w:val="26"/>
-          <w:szCs w:val="26"/>
-        </w:rPr>
-      </w:pPr>
-      <w:r>
-        <w:rPr>
-          <w:sz w:val="26"/>
-          <w:szCs w:val="26"/>
+        <w:spacing w:line="360" w:lineRule="exact"/>
+        <w:jc w:val="both"/>
+        <w:rPr>
+          <w:rFonts w:ascii="Times New Roman" w:hAnsi="Times New Roman" w:cs="Times New Roman"/>
+          <w:sz w:val="28"/>
+          <w:szCs w:val="28"/>
+        </w:rPr>
+      </w:pPr>
+      <w:r>
+        <w:rPr>
+          <w:rFonts w:ascii="Times New Roman" w:hAnsi="Times New Roman" w:cs="Times New Roman"/>
+          <w:sz w:val="28"/>
+          <w:szCs w:val="28"/>
         </w:rPr>
         <w:lastRenderedPageBreak/>
         <w:t>Вопрос №1</w:t>
@@ -484,312 +485,521 @@
     </w:p>
     <w:p>
       <w:pPr>
-        <w:rPr>
-          <w:sz w:val="26"/>
-          <w:szCs w:val="26"/>
-        </w:rPr>
-      </w:pPr>
-      <w:r>
-        <w:rPr>
-          <w:sz w:val="26"/>
-          <w:szCs w:val="26"/>
+        <w:spacing w:line="360" w:lineRule="exact"/>
+        <w:jc w:val="both"/>
+        <w:rPr>
+          <w:rFonts w:ascii="Times New Roman" w:hAnsi="Times New Roman" w:cs="Times New Roman"/>
+          <w:sz w:val="28"/>
+          <w:szCs w:val="28"/>
+        </w:rPr>
+      </w:pPr>
+      <w:r>
+        <w:rPr>
+          <w:rFonts w:ascii="Times New Roman" w:hAnsi="Times New Roman" w:cs="Times New Roman"/>
+          <w:sz w:val="28"/>
+          <w:szCs w:val="28"/>
         </w:rPr>
         <w:t xml:space="preserve">Формулировка </w:t>
       </w:r>
       <w:proofErr w:type="gramStart"/>
       <w:r>
         <w:rPr>
-          <w:sz w:val="26"/>
-          <w:szCs w:val="26"/>
-        </w:rPr>
-        <w:t xml:space="preserve">вопроса:  </w:t>
-      </w:r>
-      <w:r>
-        <w:rPr>
-          <w:sz w:val="26"/>
-          <w:szCs w:val="26"/>
-        </w:rPr>
-        <w:t>Программируемый</w:t>
+          <w:rFonts w:ascii="Times New Roman" w:hAnsi="Times New Roman" w:cs="Times New Roman"/>
+          <w:sz w:val="28"/>
+          <w:szCs w:val="28"/>
+        </w:rPr>
+        <w:t>вопроса:  Программируемый</w:t>
       </w:r>
       <w:proofErr w:type="gramEnd"/>
       <w:r>
         <w:rPr>
-          <w:sz w:val="26"/>
-          <w:szCs w:val="26"/>
+          <w:rFonts w:ascii="Times New Roman" w:hAnsi="Times New Roman" w:cs="Times New Roman"/>
+          <w:sz w:val="28"/>
+          <w:szCs w:val="28"/>
         </w:rPr>
         <w:t xml:space="preserve"> модуль, сенсоры и датчики наборов по робототехнике. Мобильная робототехника. Робот как система.  </w:t>
       </w:r>
     </w:p>
     <w:p>
       <w:pPr>
-        <w:rPr>
-          <w:sz w:val="26"/>
-          <w:szCs w:val="26"/>
-        </w:rPr>
-      </w:pPr>
-      <w:r>
-        <w:rPr>
-          <w:sz w:val="26"/>
-          <w:szCs w:val="26"/>
+        <w:spacing w:line="360" w:lineRule="exact"/>
+        <w:jc w:val="both"/>
+        <w:rPr>
+          <w:rFonts w:ascii="Times New Roman" w:hAnsi="Times New Roman" w:cs="Times New Roman"/>
+          <w:sz w:val="28"/>
+          <w:szCs w:val="28"/>
+        </w:rPr>
+      </w:pPr>
+      <w:r>
+        <w:rPr>
+          <w:rFonts w:ascii="Times New Roman" w:hAnsi="Times New Roman" w:cs="Times New Roman"/>
+          <w:sz w:val="28"/>
+          <w:szCs w:val="28"/>
         </w:rPr>
         <w:t>Ответ на данный вопрос:</w:t>
       </w:r>
-    </w:p>
-    <w:p>
-      <w:pPr>
-        <w:rPr>
-          <w:sz w:val="26"/>
-          <w:szCs w:val="26"/>
-        </w:rPr>
-      </w:pPr>
-      <w:r>
-        <w:rPr>
-          <w:sz w:val="26"/>
-          <w:szCs w:val="26"/>
-        </w:rPr>
-        <w:t>Мобильная робототехника занимается разработкой и созданием роботов, способных перемещаться в окружающем пространстве. Она включает в себя изучение алгоритмов навигации, механики движения, а также интеграции сенсоров и программного обеспечения для автономной работы.</w:t>
-      </w:r>
-      <w:r>
-        <w:rPr>
-          <w:sz w:val="26"/>
-          <w:szCs w:val="26"/>
+      <w:r>
+        <w:rPr>
+          <w:rFonts w:ascii="Times New Roman" w:hAnsi="Times New Roman" w:cs="Times New Roman"/>
+          <w:sz w:val="28"/>
+          <w:szCs w:val="28"/>
         </w:rPr>
         <w:t xml:space="preserve"> </w:t>
       </w:r>
     </w:p>
     <w:p>
       <w:pPr>
-        <w:rPr>
-          <w:sz w:val="26"/>
-          <w:szCs w:val="26"/>
-        </w:rPr>
-      </w:pPr>
-      <w:r>
-        <w:rPr>
-          <w:sz w:val="26"/>
-          <w:szCs w:val="26"/>
-        </w:rPr>
-        <w:t xml:space="preserve">Робот воспринимается как система, объединяющая множество компонентов, включая аппаратные устройства, программное обеспечение и механические элементы. Важно обеспечить взаимодействие между этими компонентами для достижения </w:t>
-      </w:r>
-      <w:r>
-        <w:rPr>
-          <w:sz w:val="26"/>
-          <w:szCs w:val="26"/>
-        </w:rPr>
-        <w:t>лучших результатов при работе</w:t>
-      </w:r>
-      <w:r>
-        <w:rPr>
-          <w:sz w:val="26"/>
-          <w:szCs w:val="26"/>
-        </w:rPr>
-        <w:t xml:space="preserve"> робота. Это включает в себя разработку эффективных алгоритмов управления, обработку данных с сенсоров и механизмы коммуникации между частями системы.</w:t>
-      </w:r>
-      <w:r>
-        <w:rPr>
-          <w:sz w:val="26"/>
-          <w:szCs w:val="26"/>
+        <w:spacing w:line="360" w:lineRule="exact"/>
+        <w:jc w:val="both"/>
+        <w:rPr>
+          <w:rFonts w:ascii="Times New Roman" w:hAnsi="Times New Roman" w:cs="Times New Roman"/>
+          <w:sz w:val="28"/>
+          <w:szCs w:val="28"/>
+        </w:rPr>
+      </w:pPr>
+      <w:r>
+        <w:rPr>
+          <w:rFonts w:ascii="Times New Roman" w:hAnsi="Times New Roman" w:cs="Times New Roman"/>
+          <w:sz w:val="28"/>
+          <w:szCs w:val="28"/>
+        </w:rPr>
+        <w:t>Однако, что же такое робот? Нельзя сказать, что ваш блендер или газонокосилка являются роботами. Робот – это устройство, состоящее из множеств компонентов, механических элементов, программного обеспечения, способное автономно передвигаться в пространстве и выполнять заранее записанные в него функции.</w:t>
+      </w:r>
+    </w:p>
+    <w:p>
+      <w:pPr>
+        <w:spacing w:line="360" w:lineRule="exact"/>
+        <w:jc w:val="both"/>
+        <w:rPr>
+          <w:rFonts w:ascii="Times New Roman" w:hAnsi="Times New Roman" w:cs="Times New Roman"/>
+          <w:sz w:val="28"/>
+          <w:szCs w:val="28"/>
+        </w:rPr>
+      </w:pPr>
+      <w:r>
+        <w:rPr>
+          <w:rFonts w:ascii="Times New Roman" w:hAnsi="Times New Roman" w:cs="Times New Roman"/>
+          <w:sz w:val="28"/>
+          <w:szCs w:val="28"/>
+        </w:rPr>
+        <w:t xml:space="preserve">Мобильная </w:t>
+      </w:r>
+      <w:proofErr w:type="spellStart"/>
+      <w:proofErr w:type="gramStart"/>
+      <w:r>
+        <w:rPr>
+          <w:rFonts w:ascii="Times New Roman" w:hAnsi="Times New Roman" w:cs="Times New Roman"/>
+          <w:sz w:val="28"/>
+          <w:szCs w:val="28"/>
+        </w:rPr>
+        <w:t>роботехника</w:t>
+      </w:r>
+      <w:proofErr w:type="spellEnd"/>
+      <w:r>
+        <w:rPr>
+          <w:rFonts w:ascii="Times New Roman" w:hAnsi="Times New Roman" w:cs="Times New Roman"/>
+          <w:sz w:val="28"/>
+          <w:szCs w:val="28"/>
         </w:rPr>
         <w:t xml:space="preserve"> </w:t>
       </w:r>
-    </w:p>
-    <w:p>
-      <w:pPr>
-        <w:rPr>
-          <w:sz w:val="26"/>
-          <w:szCs w:val="26"/>
-        </w:rPr>
-      </w:pPr>
-      <w:r>
-        <w:rPr>
-          <w:sz w:val="26"/>
-          <w:szCs w:val="26"/>
-        </w:rPr>
-        <w:t xml:space="preserve">Однако нужно понимать, что не каждое такое изобретение можно назвать роботом. Мы не можем назвать газонокосилку, которая может сама двигаться вперед, на которой можно менять скорость с помощью экрана и т.п., роботом. </w:t>
-      </w:r>
-      <w:r>
-        <w:rPr>
-          <w:sz w:val="26"/>
-          <w:szCs w:val="26"/>
-        </w:rPr>
-        <w:t>Независимо от того, какое наиточнейшее определение изобретут сами робототехники, люди все равно будут считать роботом любую рукотворную (искусственно созданную) сущность (механическое устройство или компьютерную программу), которая движется, выполняет работу, производит вычисления</w:t>
-      </w:r>
-      <w:r>
-        <w:rPr>
-          <w:sz w:val="26"/>
-          <w:szCs w:val="26"/>
+      <w:r>
+        <w:rPr>
+          <w:rFonts w:ascii="Times New Roman" w:hAnsi="Times New Roman" w:cs="Times New Roman"/>
+          <w:sz w:val="28"/>
+          <w:szCs w:val="28"/>
+        </w:rPr>
+        <w:t xml:space="preserve"> занимается</w:t>
+      </w:r>
+      <w:proofErr w:type="gramEnd"/>
+      <w:r>
+        <w:rPr>
+          <w:rFonts w:ascii="Times New Roman" w:hAnsi="Times New Roman" w:cs="Times New Roman"/>
+          <w:sz w:val="28"/>
+          <w:szCs w:val="28"/>
+        </w:rPr>
+        <w:t xml:space="preserve"> не только разработкой </w:t>
+      </w:r>
+      <w:r>
+        <w:rPr>
+          <w:rFonts w:ascii="Times New Roman" w:hAnsi="Times New Roman" w:cs="Times New Roman"/>
+          <w:sz w:val="28"/>
+          <w:szCs w:val="28"/>
+        </w:rPr>
+        <w:t xml:space="preserve">таких </w:t>
+      </w:r>
+      <w:r>
+        <w:rPr>
+          <w:rFonts w:ascii="Times New Roman" w:hAnsi="Times New Roman" w:cs="Times New Roman"/>
+          <w:sz w:val="28"/>
+          <w:szCs w:val="28"/>
+        </w:rPr>
+        <w:t>машин</w:t>
+      </w:r>
+      <w:r>
+        <w:rPr>
+          <w:rFonts w:ascii="Times New Roman" w:hAnsi="Times New Roman" w:cs="Times New Roman"/>
+          <w:sz w:val="28"/>
+          <w:szCs w:val="28"/>
         </w:rPr>
         <w:t>,</w:t>
       </w:r>
       <w:r>
         <w:rPr>
-          <w:sz w:val="26"/>
-          <w:szCs w:val="26"/>
-        </w:rPr>
-        <w:t xml:space="preserve"> в общем, функционирует без непосредственного присутствия человека.</w:t>
-      </w:r>
-      <w:r>
-        <w:rPr>
-          <w:sz w:val="26"/>
-          <w:szCs w:val="26"/>
-        </w:rPr>
-        <w:t xml:space="preserve"> </w:t>
-      </w:r>
-      <w:r>
-        <w:rPr>
-          <w:sz w:val="26"/>
-          <w:szCs w:val="26"/>
-        </w:rPr>
-        <w:t>Благодаря настройкам программы, механизм самостоятельно определяет траекторию движения или осуществляет движение по заданному маршруту. Мобильные роботы способны увеличить производительность рабочего процесса и оптимизировать трудозатраты, использование такой техники быстро окупается.</w:t>
-      </w:r>
-    </w:p>
-    <w:p>
-      <w:pPr>
-        <w:rPr>
-          <w:sz w:val="26"/>
-          <w:szCs w:val="26"/>
-        </w:rPr>
-      </w:pPr>
-      <w:r>
-        <w:rPr>
-          <w:sz w:val="26"/>
-          <w:szCs w:val="26"/>
-        </w:rPr>
-        <w:t>Программируемый модуль в мобильной робототехнике представляет собой основной элемент, который содержит микроконтроллер и другие компоненты для управления роботом. Он позволяет программистам загружать и запускать код для управления движением, взаимодействием с окружающей средой и выполнением задач.</w:t>
-      </w:r>
-    </w:p>
-    <w:p>
-      <w:pPr>
-        <w:rPr>
-          <w:sz w:val="26"/>
-          <w:szCs w:val="26"/>
-        </w:rPr>
-      </w:pPr>
-      <w:r>
-        <w:rPr>
-          <w:sz w:val="26"/>
-          <w:szCs w:val="26"/>
-        </w:rPr>
-        <w:t>Сенсоры и датчики в наборах по робототехнике предназначены для сбора информации о окружающей среде. Они могут включать в себя инфракрасные датчики, ультразвуковые дальномеры, акселерометры, гироскопы, датчики цвета и многие другие. Эта информация используется для принятия решений и адаптации поведения робота к изменяющимся условиям.</w:t>
-      </w:r>
-      <w:r>
-        <w:rPr>
-          <w:sz w:val="26"/>
-          <w:szCs w:val="26"/>
-        </w:rPr>
-        <w:t xml:space="preserve"> </w:t>
-      </w:r>
-    </w:p>
-    <w:p>
-      <w:pPr>
-        <w:rPr>
-          <w:sz w:val="26"/>
-          <w:szCs w:val="26"/>
-        </w:rPr>
-      </w:pPr>
-      <w:r>
-        <w:rPr>
-          <w:sz w:val="26"/>
-          <w:szCs w:val="26"/>
-        </w:rPr>
-        <w:t>Благодаря совокупности программ, программируемого модуля, данных с сенсоров и датчиков мы и можем создавать роботов, придавать им автономность.</w:t>
-      </w:r>
-    </w:p>
-    <w:p>
-      <w:pPr>
-        <w:rPr>
-          <w:sz w:val="26"/>
-          <w:szCs w:val="26"/>
-        </w:rPr>
-      </w:pPr>
-      <w:r>
-        <w:rPr>
-          <w:sz w:val="26"/>
-          <w:szCs w:val="26"/>
+          <w:rFonts w:ascii="Times New Roman" w:hAnsi="Times New Roman" w:cs="Times New Roman"/>
+          <w:sz w:val="28"/>
+          <w:szCs w:val="28"/>
+        </w:rPr>
+        <w:t xml:space="preserve"> но и </w:t>
+      </w:r>
+      <w:r>
+        <w:rPr>
+          <w:rFonts w:ascii="Times New Roman" w:hAnsi="Times New Roman" w:cs="Times New Roman"/>
+          <w:sz w:val="28"/>
+          <w:szCs w:val="28"/>
+        </w:rPr>
+        <w:t>изучением различных</w:t>
+      </w:r>
+      <w:r>
+        <w:rPr>
+          <w:rFonts w:ascii="Times New Roman" w:hAnsi="Times New Roman" w:cs="Times New Roman"/>
+          <w:sz w:val="28"/>
+          <w:szCs w:val="28"/>
+        </w:rPr>
+        <w:t xml:space="preserve"> алгоритм</w:t>
+      </w:r>
+      <w:r>
+        <w:rPr>
+          <w:rFonts w:ascii="Times New Roman" w:hAnsi="Times New Roman" w:cs="Times New Roman"/>
+          <w:sz w:val="28"/>
+          <w:szCs w:val="28"/>
+        </w:rPr>
+        <w:t>ов</w:t>
+      </w:r>
+      <w:r>
+        <w:rPr>
+          <w:rFonts w:ascii="Times New Roman" w:hAnsi="Times New Roman" w:cs="Times New Roman"/>
+          <w:sz w:val="28"/>
+          <w:szCs w:val="28"/>
+        </w:rPr>
+        <w:t>, описывающи</w:t>
+      </w:r>
+      <w:r>
+        <w:rPr>
+          <w:rFonts w:ascii="Times New Roman" w:hAnsi="Times New Roman" w:cs="Times New Roman"/>
+          <w:sz w:val="28"/>
+          <w:szCs w:val="28"/>
+        </w:rPr>
+        <w:t>х</w:t>
+      </w:r>
+      <w:r>
+        <w:rPr>
+          <w:rFonts w:ascii="Times New Roman" w:hAnsi="Times New Roman" w:cs="Times New Roman"/>
+          <w:sz w:val="28"/>
+          <w:szCs w:val="28"/>
+        </w:rPr>
+        <w:t xml:space="preserve"> навигацию в пространстве, механики движения, работу с различным сенсорами и т.п.</w:t>
+      </w:r>
+    </w:p>
+    <w:p>
+      <w:pPr>
+        <w:spacing w:line="360" w:lineRule="exact"/>
+        <w:jc w:val="both"/>
+        <w:rPr>
+          <w:rFonts w:ascii="Times New Roman" w:hAnsi="Times New Roman" w:cs="Times New Roman"/>
+          <w:sz w:val="28"/>
+          <w:szCs w:val="28"/>
+        </w:rPr>
+      </w:pPr>
+      <w:r>
+        <w:rPr>
+          <w:rFonts w:ascii="Times New Roman" w:hAnsi="Times New Roman" w:cs="Times New Roman"/>
+          <w:sz w:val="28"/>
+          <w:szCs w:val="28"/>
+        </w:rPr>
+        <w:t xml:space="preserve">Благодаря </w:t>
+      </w:r>
+      <w:r>
+        <w:rPr>
+          <w:rFonts w:ascii="Times New Roman" w:hAnsi="Times New Roman" w:cs="Times New Roman"/>
+          <w:sz w:val="28"/>
+          <w:szCs w:val="28"/>
+        </w:rPr>
+        <w:t xml:space="preserve">настройкам </w:t>
+      </w:r>
+      <w:r>
+        <w:rPr>
+          <w:rFonts w:ascii="Times New Roman" w:hAnsi="Times New Roman" w:cs="Times New Roman"/>
+          <w:sz w:val="28"/>
+          <w:szCs w:val="28"/>
+        </w:rPr>
+        <w:t>программ</w:t>
+      </w:r>
+      <w:r>
+        <w:rPr>
+          <w:rFonts w:ascii="Times New Roman" w:hAnsi="Times New Roman" w:cs="Times New Roman"/>
+          <w:sz w:val="28"/>
+          <w:szCs w:val="28"/>
+        </w:rPr>
+        <w:t>, написанных программистами</w:t>
+      </w:r>
+      <w:r>
+        <w:rPr>
+          <w:rFonts w:ascii="Times New Roman" w:hAnsi="Times New Roman" w:cs="Times New Roman"/>
+          <w:sz w:val="28"/>
+          <w:szCs w:val="28"/>
+        </w:rPr>
+        <w:t xml:space="preserve">, </w:t>
+      </w:r>
+      <w:r>
+        <w:rPr>
+          <w:rFonts w:ascii="Times New Roman" w:hAnsi="Times New Roman" w:cs="Times New Roman"/>
+          <w:sz w:val="28"/>
+          <w:szCs w:val="28"/>
+        </w:rPr>
+        <w:t>устройство может</w:t>
+      </w:r>
+      <w:r>
+        <w:rPr>
+          <w:rFonts w:ascii="Times New Roman" w:hAnsi="Times New Roman" w:cs="Times New Roman"/>
+          <w:sz w:val="28"/>
+          <w:szCs w:val="28"/>
+        </w:rPr>
+        <w:t xml:space="preserve"> самостоятельно </w:t>
+      </w:r>
+      <w:r>
+        <w:rPr>
+          <w:rFonts w:ascii="Times New Roman" w:hAnsi="Times New Roman" w:cs="Times New Roman"/>
+          <w:sz w:val="28"/>
+          <w:szCs w:val="28"/>
+        </w:rPr>
+        <w:t>определять</w:t>
+      </w:r>
+      <w:r>
+        <w:rPr>
+          <w:rFonts w:ascii="Times New Roman" w:hAnsi="Times New Roman" w:cs="Times New Roman"/>
+          <w:sz w:val="28"/>
+          <w:szCs w:val="28"/>
+        </w:rPr>
+        <w:t xml:space="preserve"> траекторию движения</w:t>
+      </w:r>
+      <w:r>
+        <w:rPr>
+          <w:rFonts w:ascii="Times New Roman" w:hAnsi="Times New Roman" w:cs="Times New Roman"/>
+          <w:sz w:val="28"/>
+          <w:szCs w:val="28"/>
+        </w:rPr>
+        <w:t xml:space="preserve">, </w:t>
+      </w:r>
+      <w:r>
+        <w:rPr>
+          <w:rFonts w:ascii="Times New Roman" w:hAnsi="Times New Roman" w:cs="Times New Roman"/>
+          <w:sz w:val="28"/>
+          <w:szCs w:val="28"/>
+        </w:rPr>
+        <w:t xml:space="preserve">осуществляет движение по заданному маршруту. </w:t>
+      </w:r>
+    </w:p>
+    <w:p>
+      <w:pPr>
+        <w:spacing w:line="360" w:lineRule="exact"/>
+        <w:jc w:val="both"/>
+        <w:rPr>
+          <w:rFonts w:ascii="Times New Roman" w:hAnsi="Times New Roman" w:cs="Times New Roman"/>
+          <w:sz w:val="28"/>
+          <w:szCs w:val="28"/>
+        </w:rPr>
+      </w:pPr>
+      <w:r>
+        <w:rPr>
+          <w:rFonts w:ascii="Times New Roman" w:hAnsi="Times New Roman" w:cs="Times New Roman"/>
+          <w:sz w:val="28"/>
+          <w:szCs w:val="28"/>
+        </w:rPr>
+        <w:t xml:space="preserve">Мобильные роботы способны увеличить производительность рабочего процесса и </w:t>
+      </w:r>
+      <w:r>
+        <w:rPr>
+          <w:rFonts w:ascii="Times New Roman" w:hAnsi="Times New Roman" w:cs="Times New Roman"/>
+          <w:sz w:val="28"/>
+          <w:szCs w:val="28"/>
+        </w:rPr>
+        <w:t xml:space="preserve">уменьшить денежные затраты на производство. </w:t>
+      </w:r>
+      <w:r>
+        <w:rPr>
+          <w:rFonts w:ascii="Times New Roman" w:hAnsi="Times New Roman" w:cs="Times New Roman"/>
+          <w:sz w:val="28"/>
+          <w:szCs w:val="28"/>
+        </w:rPr>
+        <w:t xml:space="preserve">Это можно наблюдать даже сейчас, например, на некоторых складах компании </w:t>
+      </w:r>
+      <w:r>
+        <w:rPr>
+          <w:rFonts w:ascii="Times New Roman" w:hAnsi="Times New Roman" w:cs="Times New Roman"/>
+          <w:sz w:val="28"/>
+          <w:szCs w:val="28"/>
+          <w:lang w:val="en-US"/>
+        </w:rPr>
+        <w:t>Amazon</w:t>
+      </w:r>
+      <w:r>
+        <w:rPr>
+          <w:rFonts w:ascii="Times New Roman" w:hAnsi="Times New Roman" w:cs="Times New Roman"/>
+          <w:sz w:val="28"/>
+          <w:szCs w:val="28"/>
+        </w:rPr>
+        <w:t>, где отгрузка/загрузка, вся работа с товарами проводится только с помощью роботов.</w:t>
+      </w:r>
+    </w:p>
+    <w:p>
+      <w:pPr>
+        <w:spacing w:line="360" w:lineRule="exact"/>
+        <w:jc w:val="both"/>
+        <w:rPr>
+          <w:rFonts w:ascii="Times New Roman" w:hAnsi="Times New Roman" w:cs="Times New Roman"/>
+          <w:sz w:val="28"/>
+          <w:szCs w:val="28"/>
+        </w:rPr>
+      </w:pPr>
+      <w:r>
+        <w:rPr>
+          <w:rFonts w:ascii="Times New Roman" w:hAnsi="Times New Roman" w:cs="Times New Roman"/>
+          <w:sz w:val="28"/>
+          <w:szCs w:val="28"/>
+        </w:rPr>
+        <w:t>Как и было сказано, робот состоит из множества устройств. Одним из таких является программируемый модуль. Программируемый модуль содержит в себе микроконтроллер, предназначенный для управления электронными устройствами, а также другие компоненты для управления роботом. С помощью него мы можем загружать в робота написанные нами программы, а также запускать их. Благодаря ему мы можем запускать программы для движения по линии, для работы с датчиками и т.п.</w:t>
+      </w:r>
+    </w:p>
+    <w:p>
+      <w:pPr>
+        <w:spacing w:line="360" w:lineRule="exact"/>
+        <w:jc w:val="both"/>
+        <w:rPr>
+          <w:rFonts w:ascii="Times New Roman" w:hAnsi="Times New Roman" w:cs="Times New Roman"/>
+          <w:sz w:val="28"/>
+          <w:szCs w:val="28"/>
+        </w:rPr>
+      </w:pPr>
+      <w:r>
+        <w:rPr>
+          <w:rFonts w:ascii="Times New Roman" w:hAnsi="Times New Roman" w:cs="Times New Roman"/>
+          <w:sz w:val="28"/>
+          <w:szCs w:val="28"/>
+        </w:rPr>
+        <w:t>С помощью датчиков и сенсоров мы можем собирать данные о окружающей среде, допустим цвет линии, по которой едем, количества света вокруг, данные о столкновении с препятствиями. Такими датчиками являются: инфракрасный, акселерометр, гироскоп и т.д.</w:t>
+      </w:r>
+    </w:p>
+    <w:p>
+      <w:pPr>
+        <w:spacing w:line="360" w:lineRule="exact"/>
+        <w:jc w:val="both"/>
+        <w:rPr>
+          <w:rFonts w:ascii="Times New Roman" w:hAnsi="Times New Roman" w:cs="Times New Roman"/>
+          <w:sz w:val="28"/>
+          <w:szCs w:val="28"/>
+        </w:rPr>
+      </w:pPr>
+      <w:r>
+        <w:rPr>
+          <w:rFonts w:ascii="Times New Roman" w:hAnsi="Times New Roman" w:cs="Times New Roman"/>
+          <w:sz w:val="28"/>
+          <w:szCs w:val="28"/>
+        </w:rPr>
+        <w:t>Вопрос №16</w:t>
+      </w:r>
+    </w:p>
+    <w:p>
+      <w:pPr>
+        <w:spacing w:line="360" w:lineRule="exact"/>
+        <w:jc w:val="both"/>
+        <w:rPr>
+          <w:rFonts w:ascii="Times New Roman" w:hAnsi="Times New Roman" w:cs="Times New Roman"/>
+          <w:sz w:val="28"/>
+          <w:szCs w:val="28"/>
+        </w:rPr>
+      </w:pPr>
+      <w:r>
+        <w:rPr>
+          <w:rFonts w:ascii="Times New Roman" w:hAnsi="Times New Roman" w:cs="Times New Roman"/>
+          <w:sz w:val="28"/>
+          <w:szCs w:val="28"/>
+        </w:rPr>
+        <w:t xml:space="preserve">Формулировка </w:t>
+      </w:r>
+      <w:proofErr w:type="gramStart"/>
+      <w:r>
+        <w:rPr>
+          <w:rFonts w:ascii="Times New Roman" w:hAnsi="Times New Roman" w:cs="Times New Roman"/>
+          <w:sz w:val="28"/>
+          <w:szCs w:val="28"/>
+        </w:rPr>
+        <w:t>вопроса:  Алгоритм</w:t>
+      </w:r>
+      <w:proofErr w:type="gramEnd"/>
+      <w:r>
+        <w:rPr>
+          <w:rFonts w:ascii="Times New Roman" w:hAnsi="Times New Roman" w:cs="Times New Roman"/>
+          <w:sz w:val="28"/>
+          <w:szCs w:val="28"/>
+        </w:rPr>
+        <w:t xml:space="preserve"> «Зигзаг» с одним и двумя датчиками для движения робота по линии. Алгоритм автоматической калибровки для движения робота по линии.</w:t>
+      </w:r>
+    </w:p>
+    <w:p>
+      <w:pPr>
+        <w:spacing w:line="360" w:lineRule="exact"/>
+        <w:jc w:val="both"/>
+        <w:rPr>
+          <w:rFonts w:ascii="Times New Roman" w:hAnsi="Times New Roman" w:cs="Times New Roman"/>
+          <w:sz w:val="28"/>
+          <w:szCs w:val="28"/>
+        </w:rPr>
+      </w:pPr>
+      <w:r>
+        <w:rPr>
+          <w:rFonts w:ascii="Times New Roman" w:hAnsi="Times New Roman" w:cs="Times New Roman"/>
+          <w:sz w:val="28"/>
+          <w:szCs w:val="28"/>
         </w:rPr>
         <w:lastRenderedPageBreak/>
-        <w:t>Вопрос №1</w:t>
-      </w:r>
-      <w:r>
-        <w:rPr>
-          <w:sz w:val="26"/>
-          <w:szCs w:val="26"/>
-        </w:rPr>
-        <w:t>6</w:t>
-      </w:r>
-    </w:p>
-    <w:p>
-      <w:pPr>
-        <w:rPr>
-          <w:sz w:val="26"/>
-          <w:szCs w:val="26"/>
-        </w:rPr>
-      </w:pPr>
-      <w:r>
-        <w:rPr>
-          <w:sz w:val="26"/>
-          <w:szCs w:val="26"/>
-        </w:rPr>
-        <w:t xml:space="preserve">Формулировка </w:t>
-      </w:r>
-      <w:proofErr w:type="gramStart"/>
-      <w:r>
-        <w:rPr>
-          <w:sz w:val="26"/>
-          <w:szCs w:val="26"/>
-        </w:rPr>
-        <w:t>вопроса:  Алгоритм</w:t>
-      </w:r>
-      <w:proofErr w:type="gramEnd"/>
-      <w:r>
-        <w:rPr>
-          <w:sz w:val="26"/>
-          <w:szCs w:val="26"/>
-        </w:rPr>
-        <w:t xml:space="preserve"> «Зигзаг» с одним и двумя датчиками для движения робота по линии. Алгоритм автоматической калибровки для движения робота по линии.</w:t>
-      </w:r>
-    </w:p>
-    <w:p>
-      <w:pPr>
-        <w:rPr>
-          <w:sz w:val="26"/>
-          <w:szCs w:val="26"/>
-        </w:rPr>
-      </w:pPr>
-      <w:r>
-        <w:rPr>
-          <w:sz w:val="26"/>
-          <w:szCs w:val="26"/>
-        </w:rPr>
         <w:t>Ответ на данный вопрос:</w:t>
       </w:r>
     </w:p>
     <w:p>
       <w:pPr>
-        <w:rPr>
-          <w:sz w:val="26"/>
-          <w:szCs w:val="26"/>
-        </w:rPr>
-      </w:pPr>
-      <w:r>
-        <w:rPr>
-          <w:sz w:val="26"/>
-          <w:szCs w:val="26"/>
+        <w:spacing w:line="360" w:lineRule="exact"/>
+        <w:jc w:val="both"/>
+        <w:rPr>
+          <w:rFonts w:ascii="Times New Roman" w:hAnsi="Times New Roman" w:cs="Times New Roman"/>
+          <w:sz w:val="28"/>
+          <w:szCs w:val="28"/>
+        </w:rPr>
+      </w:pPr>
+      <w:r>
+        <w:rPr>
+          <w:rFonts w:ascii="Times New Roman" w:hAnsi="Times New Roman" w:cs="Times New Roman"/>
+          <w:sz w:val="28"/>
+          <w:szCs w:val="28"/>
         </w:rPr>
         <w:t>Представим, что у нас имеется робот, которому нужно пройти по некоторому маршруту на столе. Самый простой способ – нарисовать на столе черную линию, поместить на робота датчик света, и отправить робота путешествовать по заданной линии. Данный алгоритм является самым простым для реализации. Движение с одним датчиком получается более медленным, чем с двумя. Также, при одном датчике нет возможности определять перекрестки, если у нас маршрут похож на символ восьмерки. Датчики следует ставить следующим образом: если у нас один датчик, поставьте его посередине линии, если два – по обе стороны линии.</w:t>
       </w:r>
     </w:p>
     <w:p>
       <w:pPr>
-        <w:rPr>
-          <w:sz w:val="26"/>
-          <w:szCs w:val="26"/>
-        </w:rPr>
-      </w:pPr>
-      <w:r>
-        <w:rPr>
-          <w:sz w:val="26"/>
-          <w:szCs w:val="26"/>
+        <w:spacing w:line="360" w:lineRule="exact"/>
+        <w:jc w:val="both"/>
+        <w:rPr>
+          <w:rFonts w:ascii="Times New Roman" w:hAnsi="Times New Roman" w:cs="Times New Roman"/>
+          <w:sz w:val="28"/>
+          <w:szCs w:val="28"/>
+        </w:rPr>
+      </w:pPr>
+      <w:r>
+        <w:rPr>
+          <w:rFonts w:ascii="Times New Roman" w:hAnsi="Times New Roman" w:cs="Times New Roman"/>
+          <w:sz w:val="28"/>
+          <w:szCs w:val="28"/>
         </w:rPr>
         <w:t>Алгоритм для одного датчика.</w:t>
       </w:r>
@@ -801,22 +1011,27 @@
           <w:ilvl w:val="0"/>
           <w:numId w:val="1"/>
         </w:numPr>
-        <w:rPr>
-          <w:sz w:val="26"/>
-          <w:szCs w:val="26"/>
-        </w:rPr>
-      </w:pPr>
-      <w:r>
-        <w:rPr>
-          <w:sz w:val="26"/>
-          <w:szCs w:val="26"/>
+        <w:spacing w:line="360" w:lineRule="exact"/>
+        <w:jc w:val="both"/>
+        <w:rPr>
+          <w:rFonts w:ascii="Times New Roman" w:hAnsi="Times New Roman" w:cs="Times New Roman"/>
+          <w:sz w:val="28"/>
+          <w:szCs w:val="28"/>
+        </w:rPr>
+      </w:pPr>
+      <w:r>
+        <w:rPr>
+          <w:rFonts w:ascii="Times New Roman" w:hAnsi="Times New Roman" w:cs="Times New Roman"/>
+          <w:sz w:val="28"/>
+          <w:szCs w:val="28"/>
         </w:rPr>
         <w:t xml:space="preserve">Проводим калибровку датчика, </w:t>
       </w:r>
       <w:r>
         <w:rPr>
-          <w:sz w:val="26"/>
-          <w:szCs w:val="26"/>
+          <w:rFonts w:ascii="Times New Roman" w:hAnsi="Times New Roman" w:cs="Times New Roman"/>
+          <w:sz w:val="28"/>
+          <w:szCs w:val="28"/>
         </w:rPr>
         <w:t xml:space="preserve">ищем среднее значение серого. </w:t>
       </w:r>
@@ -828,15 +1043,19 @@
           <w:ilvl w:val="0"/>
           <w:numId w:val="1"/>
         </w:numPr>
-        <w:rPr>
-          <w:sz w:val="26"/>
-          <w:szCs w:val="26"/>
-        </w:rPr>
-      </w:pPr>
-      <w:r>
-        <w:rPr>
-          <w:sz w:val="26"/>
-          <w:szCs w:val="26"/>
+        <w:spacing w:line="360" w:lineRule="exact"/>
+        <w:jc w:val="both"/>
+        <w:rPr>
+          <w:rFonts w:ascii="Times New Roman" w:hAnsi="Times New Roman" w:cs="Times New Roman"/>
+          <w:sz w:val="28"/>
+          <w:szCs w:val="28"/>
+        </w:rPr>
+      </w:pPr>
+      <w:r>
+        <w:rPr>
+          <w:rFonts w:ascii="Times New Roman" w:hAnsi="Times New Roman" w:cs="Times New Roman"/>
+          <w:sz w:val="28"/>
+          <w:szCs w:val="28"/>
         </w:rPr>
         <w:t>Выполняем в цикле:</w:t>
       </w:r>
@@ -844,16 +1063,20 @@
     <w:p>
       <w:pPr>
         <w:pStyle w:val="a3"/>
+        <w:spacing w:line="360" w:lineRule="exact"/>
         <w:ind w:left="360"/>
-        <w:rPr>
-          <w:sz w:val="26"/>
-          <w:szCs w:val="26"/>
-        </w:rPr>
-      </w:pPr>
-      <w:r>
-        <w:rPr>
-          <w:sz w:val="26"/>
-          <w:szCs w:val="26"/>
+        <w:jc w:val="both"/>
+        <w:rPr>
+          <w:rFonts w:ascii="Times New Roman" w:hAnsi="Times New Roman" w:cs="Times New Roman"/>
+          <w:sz w:val="28"/>
+          <w:szCs w:val="28"/>
+        </w:rPr>
+      </w:pPr>
+      <w:r>
+        <w:rPr>
+          <w:rFonts w:ascii="Times New Roman" w:hAnsi="Times New Roman" w:cs="Times New Roman"/>
+          <w:sz w:val="28"/>
+          <w:szCs w:val="28"/>
         </w:rPr>
         <w:t>2.1. Если значение датчика меньше среднего значения, то левый мотор – 0, а правый – 50.</w:t>
       </w:r>
@@ -861,96 +1084,41 @@
     <w:p>
       <w:pPr>
         <w:pStyle w:val="a3"/>
+        <w:spacing w:line="360" w:lineRule="exact"/>
         <w:ind w:left="360"/>
-        <w:rPr>
-          <w:sz w:val="26"/>
-          <w:szCs w:val="26"/>
-        </w:rPr>
-      </w:pPr>
-      <w:r>
-        <w:rPr>
-          <w:sz w:val="26"/>
-          <w:szCs w:val="26"/>
-        </w:rPr>
-        <w:t xml:space="preserve">2.2. </w:t>
-      </w:r>
-      <w:r>
-        <w:rPr>
-          <w:sz w:val="26"/>
-          <w:szCs w:val="26"/>
-        </w:rPr>
-        <w:t xml:space="preserve">Если значение датчика </w:t>
-      </w:r>
-      <w:r>
-        <w:rPr>
-          <w:sz w:val="26"/>
-          <w:szCs w:val="26"/>
-        </w:rPr>
-        <w:t>больше либо равно</w:t>
-      </w:r>
-      <w:r>
-        <w:rPr>
-          <w:sz w:val="26"/>
-          <w:szCs w:val="26"/>
-        </w:rPr>
-        <w:t xml:space="preserve"> среднего значения, то левый мотор – </w:t>
-      </w:r>
-      <w:r>
-        <w:rPr>
-          <w:sz w:val="26"/>
-          <w:szCs w:val="26"/>
-        </w:rPr>
-        <w:t>5</w:t>
-      </w:r>
-      <w:r>
-        <w:rPr>
-          <w:sz w:val="26"/>
-          <w:szCs w:val="26"/>
-        </w:rPr>
-        <w:t>0, а правый – 0.</w:t>
-      </w:r>
-    </w:p>
-    <w:p>
-      <w:pPr>
-        <w:rPr>
-          <w:sz w:val="26"/>
-          <w:szCs w:val="26"/>
-        </w:rPr>
-      </w:pPr>
-      <w:r>
-        <w:rPr>
-          <w:sz w:val="26"/>
-          <w:szCs w:val="26"/>
-        </w:rPr>
-        <w:t xml:space="preserve">Алгоритм для </w:t>
-      </w:r>
-      <w:r>
-        <w:rPr>
-          <w:sz w:val="26"/>
-          <w:szCs w:val="26"/>
-        </w:rPr>
-        <w:t>двух</w:t>
-      </w:r>
-      <w:r>
-        <w:rPr>
-          <w:sz w:val="26"/>
-          <w:szCs w:val="26"/>
-        </w:rPr>
-        <w:t xml:space="preserve"> датчик</w:t>
-      </w:r>
-      <w:r>
-        <w:rPr>
-          <w:sz w:val="26"/>
-          <w:szCs w:val="26"/>
-        </w:rPr>
-        <w:t>ов. Пусть левый и правый датчики подключены в порты 2 и 3 соответственно</w:t>
-      </w:r>
-      <w:r>
-        <w:rPr>
-          <w:sz w:val="26"/>
-          <w:szCs w:val="26"/>
-        </w:rPr>
-        <w:t>.</w:t>
+        <w:jc w:val="both"/>
+        <w:rPr>
+          <w:rFonts w:ascii="Times New Roman" w:hAnsi="Times New Roman" w:cs="Times New Roman"/>
+          <w:sz w:val="28"/>
+          <w:szCs w:val="28"/>
+        </w:rPr>
+      </w:pPr>
+      <w:r>
+        <w:rPr>
+          <w:rFonts w:ascii="Times New Roman" w:hAnsi="Times New Roman" w:cs="Times New Roman"/>
+          <w:sz w:val="28"/>
+          <w:szCs w:val="28"/>
+        </w:rPr>
+        <w:t>2.2. Если значение датчика больше либо равно среднего значения, то левый мотор – 50, а правый – 0.</w:t>
+      </w:r>
+    </w:p>
+    <w:p>
+      <w:pPr>
+        <w:spacing w:line="360" w:lineRule="exact"/>
+        <w:jc w:val="both"/>
+        <w:rPr>
+          <w:rFonts w:ascii="Times New Roman" w:hAnsi="Times New Roman" w:cs="Times New Roman"/>
+          <w:sz w:val="28"/>
+          <w:szCs w:val="28"/>
+        </w:rPr>
+      </w:pPr>
+      <w:r>
+        <w:rPr>
+          <w:rFonts w:ascii="Times New Roman" w:hAnsi="Times New Roman" w:cs="Times New Roman"/>
+          <w:sz w:val="28"/>
+          <w:szCs w:val="28"/>
+        </w:rPr>
+        <w:t>Алгоритм для двух датчиков. Пусть левый и правый датчики подключены в порты 2 и 3 соответственно.</w:t>
       </w:r>
     </w:p>
     <w:p>
@@ -960,38 +1128,21 @@
           <w:ilvl w:val="0"/>
           <w:numId w:val="2"/>
         </w:numPr>
-        <w:rPr>
-          <w:sz w:val="26"/>
-          <w:szCs w:val="26"/>
-        </w:rPr>
-      </w:pPr>
-      <w:r>
-        <w:rPr>
-          <w:sz w:val="26"/>
-          <w:szCs w:val="26"/>
-        </w:rPr>
-        <w:t xml:space="preserve">Проводим калибровку </w:t>
-      </w:r>
-      <w:r>
-        <w:rPr>
-          <w:sz w:val="26"/>
-          <w:szCs w:val="26"/>
-        </w:rPr>
-        <w:t xml:space="preserve">одного </w:t>
-      </w:r>
-      <w:r>
-        <w:rPr>
-          <w:sz w:val="26"/>
-          <w:szCs w:val="26"/>
-        </w:rPr>
-        <w:t>датчика, ищем среднее значение серого</w:t>
-      </w:r>
-      <w:r>
-        <w:rPr>
-          <w:sz w:val="26"/>
-          <w:szCs w:val="26"/>
-        </w:rPr>
-        <w:t>.</w:t>
+        <w:spacing w:line="360" w:lineRule="exact"/>
+        <w:jc w:val="both"/>
+        <w:rPr>
+          <w:rFonts w:ascii="Times New Roman" w:hAnsi="Times New Roman" w:cs="Times New Roman"/>
+          <w:sz w:val="28"/>
+          <w:szCs w:val="28"/>
+        </w:rPr>
+      </w:pPr>
+      <w:r>
+        <w:rPr>
+          <w:rFonts w:ascii="Times New Roman" w:hAnsi="Times New Roman" w:cs="Times New Roman"/>
+          <w:sz w:val="28"/>
+          <w:szCs w:val="28"/>
+        </w:rPr>
+        <w:t>Проводим калибровку одного датчика, ищем среднее значение серого.</w:t>
       </w:r>
     </w:p>
     <w:p>
@@ -1001,15 +1152,19 @@
           <w:ilvl w:val="0"/>
           <w:numId w:val="2"/>
         </w:numPr>
-        <w:rPr>
-          <w:sz w:val="26"/>
-          <w:szCs w:val="26"/>
-        </w:rPr>
-      </w:pPr>
-      <w:r>
-        <w:rPr>
-          <w:sz w:val="26"/>
-          <w:szCs w:val="26"/>
+        <w:spacing w:line="360" w:lineRule="exact"/>
+        <w:jc w:val="both"/>
+        <w:rPr>
+          <w:rFonts w:ascii="Times New Roman" w:hAnsi="Times New Roman" w:cs="Times New Roman"/>
+          <w:sz w:val="28"/>
+          <w:szCs w:val="28"/>
+        </w:rPr>
+      </w:pPr>
+      <w:r>
+        <w:rPr>
+          <w:rFonts w:ascii="Times New Roman" w:hAnsi="Times New Roman" w:cs="Times New Roman"/>
+          <w:sz w:val="28"/>
+          <w:szCs w:val="28"/>
         </w:rPr>
         <w:t>Если значение левого больше среднего значения, то смотрим на правый датчик:</w:t>
       </w:r>
@@ -1017,16 +1172,20 @@
     <w:p>
       <w:pPr>
         <w:pStyle w:val="a3"/>
+        <w:spacing w:line="360" w:lineRule="exact"/>
         <w:ind w:left="360"/>
-        <w:rPr>
-          <w:sz w:val="26"/>
-          <w:szCs w:val="26"/>
-        </w:rPr>
-      </w:pPr>
-      <w:r>
-        <w:rPr>
-          <w:sz w:val="26"/>
-          <w:szCs w:val="26"/>
+        <w:jc w:val="both"/>
+        <w:rPr>
+          <w:rFonts w:ascii="Times New Roman" w:hAnsi="Times New Roman" w:cs="Times New Roman"/>
+          <w:sz w:val="28"/>
+          <w:szCs w:val="28"/>
+        </w:rPr>
+      </w:pPr>
+      <w:r>
+        <w:rPr>
+          <w:rFonts w:ascii="Times New Roman" w:hAnsi="Times New Roman" w:cs="Times New Roman"/>
+          <w:sz w:val="28"/>
+          <w:szCs w:val="28"/>
         </w:rPr>
         <w:t>2.1. Если значение правого меньше значения среднего, то левый мотор – 50, правый – 0</w:t>
       </w:r>
@@ -1034,16 +1193,20 @@
     <w:p>
       <w:pPr>
         <w:pStyle w:val="a3"/>
+        <w:spacing w:line="360" w:lineRule="exact"/>
         <w:ind w:left="360"/>
-        <w:rPr>
-          <w:sz w:val="26"/>
-          <w:szCs w:val="26"/>
-        </w:rPr>
-      </w:pPr>
-      <w:r>
-        <w:rPr>
-          <w:sz w:val="26"/>
-          <w:szCs w:val="26"/>
+        <w:jc w:val="both"/>
+        <w:rPr>
+          <w:rFonts w:ascii="Times New Roman" w:hAnsi="Times New Roman" w:cs="Times New Roman"/>
+          <w:sz w:val="28"/>
+          <w:szCs w:val="28"/>
+        </w:rPr>
+      </w:pPr>
+      <w:r>
+        <w:rPr>
+          <w:rFonts w:ascii="Times New Roman" w:hAnsi="Times New Roman" w:cs="Times New Roman"/>
+          <w:sz w:val="28"/>
+          <w:szCs w:val="28"/>
         </w:rPr>
         <w:t>2.2. Если значение правого больше либо равно, то правый мотор – 50, левый – 50</w:t>
       </w:r>
@@ -1055,6 +1218,69 @@
           <w:ilvl w:val="0"/>
           <w:numId w:val="2"/>
         </w:numPr>
+        <w:spacing w:line="360" w:lineRule="exact"/>
+        <w:jc w:val="both"/>
+        <w:rPr>
+          <w:rFonts w:ascii="Times New Roman" w:hAnsi="Times New Roman" w:cs="Times New Roman"/>
+          <w:sz w:val="28"/>
+          <w:szCs w:val="28"/>
+        </w:rPr>
+      </w:pPr>
+      <w:r>
+        <w:rPr>
+          <w:rFonts w:ascii="Times New Roman" w:hAnsi="Times New Roman" w:cs="Times New Roman"/>
+          <w:sz w:val="28"/>
+          <w:szCs w:val="28"/>
+        </w:rPr>
+        <w:t>Если значение левого меньше или равно среднего значения, то смотрим на правый датчик:</w:t>
+      </w:r>
+    </w:p>
+    <w:p>
+      <w:pPr>
+        <w:pStyle w:val="a3"/>
+        <w:spacing w:line="360" w:lineRule="exact"/>
+        <w:ind w:left="360"/>
+        <w:jc w:val="both"/>
+        <w:rPr>
+          <w:rFonts w:ascii="Times New Roman" w:hAnsi="Times New Roman" w:cs="Times New Roman"/>
+          <w:sz w:val="28"/>
+          <w:szCs w:val="28"/>
+        </w:rPr>
+      </w:pPr>
+      <w:r>
+        <w:rPr>
+          <w:rFonts w:ascii="Times New Roman" w:hAnsi="Times New Roman" w:cs="Times New Roman"/>
+          <w:sz w:val="28"/>
+          <w:szCs w:val="28"/>
+        </w:rPr>
+        <w:t>3.1. Если значение правого меньше значения среднего, то левый мотор – 50, правый – 50</w:t>
+      </w:r>
+    </w:p>
+    <w:p>
+      <w:pPr>
+        <w:pStyle w:val="a3"/>
+        <w:spacing w:line="360" w:lineRule="exact"/>
+        <w:ind w:left="360"/>
+        <w:jc w:val="both"/>
+        <w:rPr>
+          <w:rFonts w:ascii="Times New Roman" w:hAnsi="Times New Roman" w:cs="Times New Roman"/>
+          <w:sz w:val="28"/>
+          <w:szCs w:val="28"/>
+        </w:rPr>
+      </w:pPr>
+      <w:r>
+        <w:rPr>
+          <w:rFonts w:ascii="Times New Roman" w:hAnsi="Times New Roman" w:cs="Times New Roman"/>
+          <w:sz w:val="28"/>
+          <w:szCs w:val="28"/>
+        </w:rPr>
+        <w:t>3.2. Если значение правого больше либо равно, то правый мотор – 50, левый – 0</w:t>
+      </w:r>
+    </w:p>
+    <w:p>
+      <w:pPr>
+        <w:spacing w:line="360" w:lineRule="exact"/>
+        <w:jc w:val="both"/>
         <w:rPr>
           <w:sz w:val="26"/>
           <w:szCs w:val="26"/>
@@ -1062,111 +1288,25 @@
       </w:pPr>
       <w:r>
         <w:rPr>
+          <w:rFonts w:ascii="Times New Roman" w:hAnsi="Times New Roman" w:cs="Times New Roman"/>
+          <w:sz w:val="28"/>
+          <w:szCs w:val="28"/>
+        </w:rPr>
+        <w:t>Если не получится так, что алгоритм будет работать корректно на заданном вами маршруте, попробуйте подобрать нужные значения серого, скоростей на моторах</w:t>
+      </w:r>
+      <w:r>
+        <w:rPr>
           <w:sz w:val="26"/>
           <w:szCs w:val="26"/>
         </w:rPr>
-        <w:t xml:space="preserve">Если значение левого </w:t>
-      </w:r>
-      <w:r>
-        <w:rPr>
-          <w:sz w:val="26"/>
-          <w:szCs w:val="26"/>
-        </w:rPr>
-        <w:t>меньше или равно</w:t>
-      </w:r>
-      <w:r>
-        <w:rPr>
-          <w:sz w:val="26"/>
-          <w:szCs w:val="26"/>
-        </w:rPr>
-        <w:t xml:space="preserve"> среднего значения, то смотрим на правый датчик:</w:t>
-      </w:r>
-    </w:p>
-    <w:p>
-      <w:pPr>
-        <w:pStyle w:val="a3"/>
-        <w:ind w:left="360"/>
-        <w:rPr>
-          <w:sz w:val="26"/>
-          <w:szCs w:val="26"/>
-        </w:rPr>
-      </w:pPr>
-      <w:r>
-        <w:rPr>
-          <w:sz w:val="26"/>
-          <w:szCs w:val="26"/>
-        </w:rPr>
-        <w:t>3</w:t>
-      </w:r>
-      <w:r>
-        <w:rPr>
-          <w:sz w:val="26"/>
-          <w:szCs w:val="26"/>
-        </w:rPr>
-        <w:t xml:space="preserve">.1. Если значение правого меньше значения среднего, то левый мотор – 50, правый – </w:t>
-      </w:r>
-      <w:r>
-        <w:rPr>
-          <w:sz w:val="26"/>
-          <w:szCs w:val="26"/>
-        </w:rPr>
-        <w:t>5</w:t>
-      </w:r>
-      <w:r>
-        <w:rPr>
-          <w:sz w:val="26"/>
-          <w:szCs w:val="26"/>
-        </w:rPr>
-        <w:t>0</w:t>
-      </w:r>
-    </w:p>
-    <w:p>
-      <w:pPr>
-        <w:pStyle w:val="a3"/>
-        <w:ind w:left="360"/>
-        <w:rPr>
-          <w:sz w:val="26"/>
-          <w:szCs w:val="26"/>
-        </w:rPr>
-      </w:pPr>
-      <w:r>
-        <w:rPr>
-          <w:sz w:val="26"/>
-          <w:szCs w:val="26"/>
-        </w:rPr>
-        <w:t>3</w:t>
-      </w:r>
-      <w:r>
-        <w:rPr>
-          <w:sz w:val="26"/>
-          <w:szCs w:val="26"/>
-        </w:rPr>
-        <w:t xml:space="preserve">.2. Если значение правого больше либо равно, то правый мотор – 50, левый – </w:t>
-      </w:r>
-      <w:r>
-        <w:rPr>
-          <w:sz w:val="26"/>
-          <w:szCs w:val="26"/>
-        </w:rPr>
-        <w:t>0</w:t>
-      </w:r>
-    </w:p>
-    <w:p>
-      <w:pPr>
-        <w:rPr>
-          <w:sz w:val="26"/>
-          <w:szCs w:val="26"/>
-        </w:rPr>
-      </w:pPr>
-      <w:r>
-        <w:rPr>
-          <w:sz w:val="26"/>
-          <w:szCs w:val="26"/>
-        </w:rPr>
-        <w:t>Если не получится так, что алгоритм будет работать корректно на заданном вами маршруте, попробуйте подобрать нужные значения серого, скоростей на моторах.</w:t>
-      </w:r>
-    </w:p>
-    <w:p/>
+        <w:t>.</w:t>
+      </w:r>
+    </w:p>
+    <w:p>
+      <w:pPr>
+        <w:jc w:val="both"/>
+      </w:pPr>
+    </w:p>
     <w:sectPr>
       <w:pgSz w:w="11906" w:h="16838"/>
       <w:pgMar w:top="1134" w:right="850" w:bottom="1134" w:left="1701" w:header="708" w:footer="708" w:gutter="0"/>

</xml_diff>